<commit_message>
take away overlay on artworkcard
</commit_message>
<xml_diff>
--- a/Color Palettes introduction.docx
+++ b/Color Palettes introduction.docx
@@ -656,952 +656,344 @@
     </w:p>
     <w:p>
       <w:pPr>
+        <w:ind w:firstLine="360"/>
+        <w:rPr>
+          <w:rFonts w:ascii="Times New Roman" w:eastAsia="Times New Roman" w:hAnsi="Times New Roman" w:cs="Times New Roman"/>
+          <w:color w:val="2F5496" w:themeColor="accent1" w:themeShade="BF"/>
+        </w:rPr>
+      </w:pPr>
+      <w:r>
+        <w:rPr>
+          <w:rFonts w:ascii="Times New Roman" w:eastAsia="Times New Roman" w:hAnsi="Times New Roman" w:cs="Times New Roman"/>
+          <w:color w:val="2F5496" w:themeColor="accent1" w:themeShade="BF"/>
+        </w:rPr>
+        <w:t xml:space="preserve">My Answers: </w:t>
+      </w:r>
+    </w:p>
+    <w:p>
+      <w:pPr>
+        <w:ind w:firstLine="360"/>
+        <w:rPr>
+          <w:rFonts w:ascii="Times New Roman" w:eastAsia="Times New Roman" w:hAnsi="Times New Roman" w:cs="Times New Roman"/>
+          <w:color w:val="2F5496" w:themeColor="accent1" w:themeShade="BF"/>
+        </w:rPr>
+      </w:pPr>
+      <w:bookmarkStart w:id="0" w:name="_GoBack"/>
+      <w:bookmarkEnd w:id="0"/>
+    </w:p>
+    <w:p>
+      <w:pPr>
+        <w:numPr>
+          <w:ilvl w:val="0"/>
+          <w:numId w:val="9"/>
+        </w:numPr>
+        <w:textAlignment w:val="baseline"/>
+        <w:rPr>
+          <w:rFonts w:ascii="Times New Roman" w:eastAsia="Times New Roman" w:hAnsi="Times New Roman" w:cs="Times New Roman"/>
+          <w:color w:val="0B5394"/>
+          <w:sz w:val="22"/>
+          <w:szCs w:val="22"/>
+        </w:rPr>
+      </w:pPr>
+      <w:r>
+        <w:rPr>
+          <w:rFonts w:ascii="Times New Roman" w:eastAsia="Times New Roman" w:hAnsi="Times New Roman" w:cs="Times New Roman"/>
+          <w:color w:val="0B5394"/>
+          <w:sz w:val="22"/>
+          <w:szCs w:val="22"/>
+        </w:rPr>
+        <w:t>Google’s friendly and flexible working environment is what I value most in my future career life. I am interested because the opportunity to work with Googlers to solve real life problems for more than one year is very attractive to me, especially when I just finished my own project and hope to move on into industry. </w:t>
+      </w:r>
+    </w:p>
+    <w:p>
+      <w:pPr>
+        <w:ind w:left="720"/>
+        <w:textAlignment w:val="baseline"/>
+        <w:rPr>
+          <w:rFonts w:ascii="Times New Roman" w:eastAsia="Times New Roman" w:hAnsi="Times New Roman" w:cs="Times New Roman"/>
+          <w:color w:val="0B5394"/>
+          <w:sz w:val="22"/>
+          <w:szCs w:val="22"/>
+        </w:rPr>
+      </w:pPr>
+    </w:p>
+    <w:p>
+      <w:pPr>
+        <w:numPr>
+          <w:ilvl w:val="0"/>
+          <w:numId w:val="9"/>
+        </w:numPr>
+        <w:textAlignment w:val="baseline"/>
+        <w:rPr>
+          <w:rFonts w:ascii="Times New Roman" w:eastAsia="Times New Roman" w:hAnsi="Times New Roman" w:cs="Times New Roman"/>
+          <w:color w:val="0B5394"/>
+          <w:sz w:val="22"/>
+          <w:szCs w:val="22"/>
+        </w:rPr>
+      </w:pPr>
+      <w:r>
+        <w:rPr>
+          <w:rFonts w:ascii="Times New Roman" w:eastAsia="Times New Roman" w:hAnsi="Times New Roman" w:cs="Times New Roman"/>
+          <w:color w:val="0B5394"/>
+          <w:sz w:val="22"/>
+          <w:szCs w:val="22"/>
+        </w:rPr>
+        <w:t>I am most interested in Frontend/Backend development. I love creating apps that are visually appreciated, easy to use and meaningful to people. Before I even started learning web development, I imagined my future Color Palettes App to be way fancier, with much more functioning than it is now. I would like to achieve it one day.</w:t>
+      </w:r>
+    </w:p>
+    <w:p>
+      <w:pPr>
+        <w:rPr>
+          <w:rFonts w:ascii="Times New Roman" w:eastAsia="Times New Roman" w:hAnsi="Times New Roman" w:cs="Times New Roman"/>
+        </w:rPr>
+      </w:pPr>
+      <w:r>
+        <w:rPr>
+          <w:rFonts w:ascii="Times New Roman" w:eastAsia="Times New Roman" w:hAnsi="Times New Roman" w:cs="Times New Roman"/>
+        </w:rPr>
+        <w:br/>
+      </w:r>
+    </w:p>
+    <w:p>
+      <w:pPr>
         <w:pStyle w:val="ListParagraph"/>
         <w:numPr>
-          <w:ilvl w:val="1"/>
-          <w:numId w:val="2"/>
+          <w:ilvl w:val="0"/>
+          <w:numId w:val="9"/>
         </w:numPr>
-        <w:rPr>
-          <w:rFonts w:ascii="Times New Roman" w:hAnsi="Times New Roman" w:cs="Times New Roman"/>
-          <w:color w:val="2F5496" w:themeColor="accent1" w:themeShade="BF"/>
-          <w:sz w:val="22"/>
-          <w:szCs w:val="22"/>
-        </w:rPr>
-      </w:pPr>
-      <w:r>
-        <w:rPr>
-          <w:rFonts w:ascii="Times New Roman" w:hAnsi="Times New Roman" w:cs="Times New Roman"/>
-          <w:color w:val="2F5496" w:themeColor="accent1" w:themeShade="BF"/>
-          <w:sz w:val="22"/>
-          <w:szCs w:val="22"/>
-        </w:rPr>
-        <w:t>Google’s</w:t>
-      </w:r>
-      <w:r>
-        <w:rPr>
-          <w:rFonts w:ascii="Times New Roman" w:hAnsi="Times New Roman" w:cs="Times New Roman"/>
-          <w:color w:val="2F5496" w:themeColor="accent1" w:themeShade="BF"/>
-          <w:sz w:val="22"/>
-          <w:szCs w:val="22"/>
-        </w:rPr>
-        <w:t xml:space="preserve"> friendly and flexible working environment</w:t>
-      </w:r>
-      <w:r>
-        <w:rPr>
-          <w:rFonts w:ascii="Times New Roman" w:hAnsi="Times New Roman" w:cs="Times New Roman"/>
-          <w:color w:val="2F5496" w:themeColor="accent1" w:themeShade="BF"/>
-          <w:sz w:val="22"/>
-          <w:szCs w:val="22"/>
-        </w:rPr>
-        <w:t xml:space="preserve"> </w:t>
-      </w:r>
-      <w:r>
-        <w:rPr>
-          <w:rFonts w:ascii="Times New Roman" w:hAnsi="Times New Roman" w:cs="Times New Roman"/>
-          <w:color w:val="2F5496" w:themeColor="accent1" w:themeShade="BF"/>
-          <w:sz w:val="22"/>
-          <w:szCs w:val="22"/>
-        </w:rPr>
-        <w:t xml:space="preserve">is what I value most in my future career life. </w:t>
-      </w:r>
-      <w:r>
-        <w:rPr>
-          <w:rFonts w:ascii="Times New Roman" w:hAnsi="Times New Roman" w:cs="Times New Roman"/>
-          <w:color w:val="2F5496" w:themeColor="accent1" w:themeShade="BF"/>
-          <w:sz w:val="22"/>
-          <w:szCs w:val="22"/>
-        </w:rPr>
-        <w:t>I am interested becau</w:t>
-      </w:r>
-      <w:r>
-        <w:rPr>
-          <w:rFonts w:ascii="Times New Roman" w:hAnsi="Times New Roman" w:cs="Times New Roman"/>
-          <w:color w:val="2F5496" w:themeColor="accent1" w:themeShade="BF"/>
-          <w:sz w:val="22"/>
-          <w:szCs w:val="22"/>
-        </w:rPr>
-        <w:t xml:space="preserve">se the </w:t>
-      </w:r>
-      <w:r>
-        <w:rPr>
-          <w:rFonts w:ascii="Times New Roman" w:hAnsi="Times New Roman" w:cs="Times New Roman"/>
-          <w:color w:val="2F5496" w:themeColor="accent1" w:themeShade="BF"/>
-          <w:sz w:val="22"/>
-          <w:szCs w:val="22"/>
-        </w:rPr>
-        <w:t xml:space="preserve">opportunity </w:t>
-      </w:r>
-      <w:r>
-        <w:rPr>
-          <w:rFonts w:ascii="Times New Roman" w:hAnsi="Times New Roman" w:cs="Times New Roman"/>
-          <w:color w:val="2F5496" w:themeColor="accent1" w:themeShade="BF"/>
-          <w:sz w:val="22"/>
-          <w:szCs w:val="22"/>
-        </w:rPr>
-        <w:t xml:space="preserve">to </w:t>
-      </w:r>
-      <w:r>
-        <w:rPr>
-          <w:rFonts w:ascii="Times New Roman" w:hAnsi="Times New Roman" w:cs="Times New Roman"/>
-          <w:color w:val="2F5496" w:themeColor="accent1" w:themeShade="BF"/>
-          <w:sz w:val="22"/>
-          <w:szCs w:val="22"/>
-        </w:rPr>
-        <w:t>work with Googlers to solve real life problems</w:t>
-      </w:r>
-      <w:r>
-        <w:rPr>
-          <w:rFonts w:ascii="Times New Roman" w:hAnsi="Times New Roman" w:cs="Times New Roman"/>
-          <w:color w:val="2F5496" w:themeColor="accent1" w:themeShade="BF"/>
-          <w:sz w:val="22"/>
-          <w:szCs w:val="22"/>
-        </w:rPr>
-        <w:t xml:space="preserve"> </w:t>
-      </w:r>
-      <w:r>
-        <w:rPr>
-          <w:rFonts w:ascii="Times New Roman" w:hAnsi="Times New Roman" w:cs="Times New Roman"/>
-          <w:color w:val="2F5496" w:themeColor="accent1" w:themeShade="BF"/>
-          <w:sz w:val="22"/>
-          <w:szCs w:val="22"/>
-        </w:rPr>
-        <w:t xml:space="preserve">for more than one year </w:t>
-      </w:r>
-      <w:r>
-        <w:rPr>
-          <w:rFonts w:ascii="Times New Roman" w:hAnsi="Times New Roman" w:cs="Times New Roman"/>
-          <w:color w:val="2F5496" w:themeColor="accent1" w:themeShade="BF"/>
-          <w:sz w:val="22"/>
-          <w:szCs w:val="22"/>
-        </w:rPr>
-        <w:t>is very attractive to me, especially when I just finished my own project and hope to move on into industry</w:t>
-      </w:r>
-      <w:r>
-        <w:rPr>
-          <w:rFonts w:ascii="Times New Roman" w:hAnsi="Times New Roman" w:cs="Times New Roman"/>
-          <w:color w:val="2F5496" w:themeColor="accent1" w:themeShade="BF"/>
-          <w:sz w:val="22"/>
-          <w:szCs w:val="22"/>
-        </w:rPr>
-        <w:t>.</w:t>
-      </w:r>
-      <w:r>
-        <w:rPr>
-          <w:rFonts w:ascii="Times New Roman" w:hAnsi="Times New Roman" w:cs="Times New Roman"/>
-          <w:color w:val="2F5496" w:themeColor="accent1" w:themeShade="BF"/>
-          <w:sz w:val="22"/>
-          <w:szCs w:val="22"/>
-        </w:rPr>
-        <w:t xml:space="preserve"> </w:t>
-      </w:r>
-    </w:p>
-    <w:p>
-      <w:pPr>
-        <w:pStyle w:val="ListParagraph"/>
-        <w:ind w:left="1440"/>
-        <w:rPr>
-          <w:rFonts w:ascii="Times New Roman" w:hAnsi="Times New Roman" w:cs="Times New Roman"/>
-          <w:color w:val="2F5496" w:themeColor="accent1" w:themeShade="BF"/>
-          <w:sz w:val="22"/>
-          <w:szCs w:val="22"/>
-        </w:rPr>
-      </w:pPr>
+        <w:textAlignment w:val="baseline"/>
+        <w:rPr>
+          <w:rFonts w:ascii="Times New Roman" w:eastAsia="Times New Roman" w:hAnsi="Times New Roman" w:cs="Times New Roman"/>
+          <w:color w:val="0B5394"/>
+          <w:sz w:val="22"/>
+          <w:szCs w:val="22"/>
+        </w:rPr>
+      </w:pPr>
+      <w:r>
+        <w:rPr>
+          <w:rFonts w:ascii="Times New Roman" w:eastAsia="Times New Roman" w:hAnsi="Times New Roman" w:cs="Times New Roman"/>
+          <w:color w:val="0B5394"/>
+          <w:sz w:val="22"/>
+          <w:szCs w:val="22"/>
+        </w:rPr>
+        <w:t>One main reason I applied to the graduate program with my advisor was because of the Phoenix bike fatality data web application she made. It allows users to input bike crash data and visualizes their location and crash severity. Although my thesis was nothing about making a web application at the end, I started watching some videos introducing web development and the concepts of backend and frontend. After graduation, I enrolled in the Udemy Bootcamp for a thorough education in web development.</w:t>
+      </w:r>
+    </w:p>
+    <w:p>
+      <w:pPr>
+        <w:rPr>
+          <w:rFonts w:ascii="Times New Roman" w:eastAsia="Times New Roman" w:hAnsi="Times New Roman" w:cs="Times New Roman"/>
+        </w:rPr>
+      </w:pPr>
+      <w:r>
+        <w:rPr>
+          <w:rFonts w:ascii="Times New Roman" w:eastAsia="Times New Roman" w:hAnsi="Times New Roman" w:cs="Times New Roman"/>
+        </w:rPr>
+        <w:br/>
+      </w:r>
     </w:p>
     <w:p>
       <w:pPr>
         <w:pStyle w:val="ListParagraph"/>
         <w:numPr>
-          <w:ilvl w:val="1"/>
-          <w:numId w:val="2"/>
+          <w:ilvl w:val="0"/>
+          <w:numId w:val="9"/>
         </w:numPr>
-      </w:pPr>
-      <w:r>
-        <w:rPr>
-          <w:rFonts w:ascii="Times New Roman" w:eastAsia="Times New Roman" w:hAnsi="Times New Roman" w:cs="Times New Roman"/>
-          <w:color w:val="0B5394"/>
-          <w:sz w:val="22"/>
-          <w:szCs w:val="22"/>
-        </w:rPr>
-        <w:t xml:space="preserve">I am most interested in </w:t>
-      </w:r>
-      <w:r>
-        <w:rPr>
-          <w:rFonts w:ascii="Times New Roman" w:eastAsia="Times New Roman" w:hAnsi="Times New Roman" w:cs="Times New Roman"/>
-          <w:color w:val="0B5394"/>
-          <w:sz w:val="22"/>
-          <w:szCs w:val="22"/>
-        </w:rPr>
-        <w:t>Frontend/Backend development</w:t>
-      </w:r>
-      <w:r>
-        <w:rPr>
-          <w:rFonts w:ascii="Times New Roman" w:eastAsia="Times New Roman" w:hAnsi="Times New Roman" w:cs="Times New Roman"/>
-          <w:color w:val="0B5394"/>
-          <w:sz w:val="22"/>
-          <w:szCs w:val="22"/>
-        </w:rPr>
-        <w:t xml:space="preserve">. I love creating </w:t>
-      </w:r>
-      <w:r>
-        <w:rPr>
-          <w:rFonts w:ascii="Times New Roman" w:eastAsia="Times New Roman" w:hAnsi="Times New Roman" w:cs="Times New Roman"/>
-          <w:color w:val="0B5394"/>
-          <w:sz w:val="22"/>
-          <w:szCs w:val="22"/>
-        </w:rPr>
-        <w:t>apps</w:t>
-      </w:r>
-      <w:r>
-        <w:rPr>
-          <w:rFonts w:ascii="Times New Roman" w:eastAsia="Times New Roman" w:hAnsi="Times New Roman" w:cs="Times New Roman"/>
-          <w:color w:val="0B5394"/>
-          <w:sz w:val="22"/>
-          <w:szCs w:val="22"/>
-        </w:rPr>
-        <w:t xml:space="preserve"> that are visually appreciated</w:t>
-      </w:r>
-      <w:r>
-        <w:rPr>
-          <w:rFonts w:ascii="Times New Roman" w:eastAsia="Times New Roman" w:hAnsi="Times New Roman" w:cs="Times New Roman"/>
-          <w:color w:val="0B5394"/>
-          <w:sz w:val="22"/>
-          <w:szCs w:val="22"/>
-        </w:rPr>
-        <w:t>,</w:t>
-      </w:r>
-      <w:r>
-        <w:rPr>
-          <w:rFonts w:ascii="Times New Roman" w:eastAsia="Times New Roman" w:hAnsi="Times New Roman" w:cs="Times New Roman"/>
-          <w:color w:val="0B5394"/>
-          <w:sz w:val="22"/>
-          <w:szCs w:val="22"/>
-        </w:rPr>
-        <w:t xml:space="preserve"> easy to use</w:t>
-      </w:r>
-      <w:r>
-        <w:rPr>
-          <w:rFonts w:ascii="Times New Roman" w:eastAsia="Times New Roman" w:hAnsi="Times New Roman" w:cs="Times New Roman"/>
-          <w:color w:val="0B5394"/>
-          <w:sz w:val="22"/>
-          <w:szCs w:val="22"/>
-        </w:rPr>
-        <w:t xml:space="preserve"> and meaningful to people</w:t>
-      </w:r>
-      <w:r>
-        <w:rPr>
-          <w:rFonts w:ascii="Times New Roman" w:eastAsia="Times New Roman" w:hAnsi="Times New Roman" w:cs="Times New Roman"/>
-          <w:color w:val="0B5394"/>
-          <w:sz w:val="22"/>
-          <w:szCs w:val="22"/>
-        </w:rPr>
-        <w:t xml:space="preserve">. </w:t>
-      </w:r>
-      <w:r>
-        <w:rPr>
-          <w:rFonts w:ascii="Times New Roman" w:eastAsia="Times New Roman" w:hAnsi="Times New Roman" w:cs="Times New Roman"/>
-          <w:color w:val="0B5394"/>
-          <w:sz w:val="22"/>
-          <w:szCs w:val="22"/>
-        </w:rPr>
-        <w:t>B</w:t>
-      </w:r>
-      <w:r>
-        <w:rPr>
-          <w:rFonts w:ascii="Times New Roman" w:eastAsia="Times New Roman" w:hAnsi="Times New Roman" w:cs="Times New Roman" w:hint="eastAsia"/>
-          <w:color w:val="0B5394"/>
-          <w:sz w:val="22"/>
-          <w:szCs w:val="22"/>
-        </w:rPr>
-        <w:t>efore</w:t>
-      </w:r>
-      <w:r>
-        <w:rPr>
-          <w:rFonts w:ascii="Times New Roman" w:eastAsia="Times New Roman" w:hAnsi="Times New Roman" w:cs="Times New Roman"/>
-          <w:color w:val="0B5394"/>
-          <w:sz w:val="22"/>
-          <w:szCs w:val="22"/>
-        </w:rPr>
-        <w:t xml:space="preserve"> I even started learning web development, I imagined my future Color Palettes App to be way fancier, with much more functioning than it is now. I would like to achieve it one day.</w:t>
-      </w:r>
-    </w:p>
-    <w:p/>
+        <w:textAlignment w:val="baseline"/>
+        <w:rPr>
+          <w:rFonts w:ascii="Times New Roman" w:eastAsia="Times New Roman" w:hAnsi="Times New Roman" w:cs="Times New Roman"/>
+          <w:color w:val="0B5394"/>
+          <w:sz w:val="22"/>
+          <w:szCs w:val="22"/>
+        </w:rPr>
+      </w:pPr>
+      <w:r>
+        <w:rPr>
+          <w:rFonts w:ascii="Times New Roman" w:eastAsia="Times New Roman" w:hAnsi="Times New Roman" w:cs="Times New Roman"/>
+          <w:color w:val="0B5394"/>
+          <w:sz w:val="22"/>
+          <w:szCs w:val="22"/>
+        </w:rPr>
+        <w:t>In my spare time, I practice drawing, play some piano and violin, make some video editing and do some translation for Japanese shows. In the process of studying other’s works and creating my own work, I notice what I care the most is the use of details. Details may not be easily noticeable but they are what decide the mood of the creation and what bring people immersive experience. For instance, I add blur at the end of a progressively slow-motioned footage with the rhythm of music, then transform into another footage with the similar motion track. The editions usually last less than 1 second and are hard to notice, but they bring natural footage transition and visual appreciation. I would say my curiousness in both studying and creating details in a creation affects my way of thinking and creating and makes me unique.</w:t>
+      </w:r>
+    </w:p>
+    <w:p>
+      <w:pPr>
+        <w:rPr>
+          <w:rFonts w:ascii="Times New Roman" w:eastAsia="Times New Roman" w:hAnsi="Times New Roman" w:cs="Times New Roman"/>
+        </w:rPr>
+      </w:pPr>
+      <w:r>
+        <w:rPr>
+          <w:rFonts w:ascii="Times New Roman" w:eastAsia="Times New Roman" w:hAnsi="Times New Roman" w:cs="Times New Roman"/>
+        </w:rPr>
+        <w:br/>
+      </w:r>
+    </w:p>
     <w:p>
       <w:pPr>
         <w:pStyle w:val="ListParagraph"/>
         <w:numPr>
-          <w:ilvl w:val="1"/>
-          <w:numId w:val="2"/>
+          <w:ilvl w:val="0"/>
+          <w:numId w:val="9"/>
         </w:numPr>
-      </w:pPr>
-      <w:bookmarkStart w:id="0" w:name="OLE_LINK3"/>
-      <w:bookmarkStart w:id="1" w:name="OLE_LINK4"/>
-      <w:r>
-        <w:rPr>
-          <w:rFonts w:ascii="Times New Roman" w:eastAsia="Times New Roman" w:hAnsi="Times New Roman" w:cs="Times New Roman"/>
-          <w:color w:val="0B5394"/>
-          <w:sz w:val="22"/>
-          <w:szCs w:val="22"/>
-        </w:rPr>
-        <w:t xml:space="preserve">One main reason </w:t>
-      </w:r>
-      <w:r>
-        <w:rPr>
-          <w:rFonts w:ascii="Times New Roman" w:eastAsia="Times New Roman" w:hAnsi="Times New Roman" w:cs="Times New Roman"/>
-          <w:color w:val="0B5394"/>
-          <w:sz w:val="22"/>
-          <w:szCs w:val="22"/>
-        </w:rPr>
-        <w:t xml:space="preserve">I applied to the graduate program with my advisor </w:t>
-      </w:r>
-      <w:r>
-        <w:rPr>
-          <w:rFonts w:ascii="Times New Roman" w:eastAsia="Times New Roman" w:hAnsi="Times New Roman" w:cs="Times New Roman"/>
-          <w:color w:val="0B5394"/>
-          <w:sz w:val="22"/>
-          <w:szCs w:val="22"/>
-        </w:rPr>
-        <w:t xml:space="preserve">was </w:t>
-      </w:r>
-      <w:r>
-        <w:rPr>
-          <w:rFonts w:ascii="Times New Roman" w:eastAsia="Times New Roman" w:hAnsi="Times New Roman" w:cs="Times New Roman"/>
-          <w:color w:val="0B5394"/>
-          <w:sz w:val="22"/>
-          <w:szCs w:val="22"/>
-        </w:rPr>
-        <w:t xml:space="preserve">because </w:t>
-      </w:r>
-      <w:r>
-        <w:rPr>
-          <w:rFonts w:ascii="Times New Roman" w:eastAsia="Times New Roman" w:hAnsi="Times New Roman" w:cs="Times New Roman"/>
-          <w:color w:val="0B5394"/>
-          <w:sz w:val="22"/>
-          <w:szCs w:val="22"/>
-        </w:rPr>
-        <w:t>of the</w:t>
-      </w:r>
-      <w:r>
-        <w:rPr>
-          <w:rFonts w:ascii="Times New Roman" w:eastAsia="Times New Roman" w:hAnsi="Times New Roman" w:cs="Times New Roman"/>
-          <w:color w:val="0B5394"/>
-          <w:sz w:val="22"/>
-          <w:szCs w:val="22"/>
-        </w:rPr>
-        <w:t xml:space="preserve"> </w:t>
-      </w:r>
-      <w:r>
-        <w:rPr>
-          <w:rFonts w:ascii="Times New Roman" w:eastAsia="Times New Roman" w:hAnsi="Times New Roman" w:cs="Times New Roman"/>
-          <w:color w:val="0B5394"/>
-          <w:sz w:val="22"/>
-          <w:szCs w:val="22"/>
-        </w:rPr>
-        <w:t xml:space="preserve">Phoenix </w:t>
-      </w:r>
-      <w:r>
-        <w:rPr>
-          <w:rFonts w:ascii="Times New Roman" w:eastAsia="Times New Roman" w:hAnsi="Times New Roman" w:cs="Times New Roman"/>
-          <w:color w:val="0B5394"/>
-          <w:sz w:val="22"/>
-          <w:szCs w:val="22"/>
-        </w:rPr>
-        <w:t>bike fatality</w:t>
-      </w:r>
-      <w:r>
-        <w:rPr>
-          <w:rFonts w:ascii="Times New Roman" w:eastAsia="Times New Roman" w:hAnsi="Times New Roman" w:cs="Times New Roman"/>
-          <w:color w:val="0B5394"/>
-          <w:sz w:val="22"/>
-          <w:szCs w:val="22"/>
-        </w:rPr>
-        <w:t xml:space="preserve"> data</w:t>
-      </w:r>
-      <w:r>
-        <w:rPr>
-          <w:rFonts w:ascii="Times New Roman" w:eastAsia="Times New Roman" w:hAnsi="Times New Roman" w:cs="Times New Roman"/>
-          <w:color w:val="0B5394"/>
-          <w:sz w:val="22"/>
-          <w:szCs w:val="22"/>
-        </w:rPr>
-        <w:t xml:space="preserve"> web </w:t>
-      </w:r>
-      <w:r>
-        <w:rPr>
-          <w:rFonts w:ascii="Times New Roman" w:eastAsia="Times New Roman" w:hAnsi="Times New Roman" w:cs="Times New Roman"/>
-          <w:color w:val="0B5394"/>
-          <w:sz w:val="22"/>
-          <w:szCs w:val="22"/>
-        </w:rPr>
-        <w:t>app</w:t>
-      </w:r>
-      <w:r>
-        <w:rPr>
-          <w:rFonts w:ascii="Times New Roman" w:eastAsia="Times New Roman" w:hAnsi="Times New Roman" w:cs="Times New Roman"/>
-          <w:color w:val="0B5394"/>
-          <w:sz w:val="22"/>
-          <w:szCs w:val="22"/>
-        </w:rPr>
-        <w:t>lication</w:t>
-      </w:r>
-      <w:r>
-        <w:rPr>
-          <w:rFonts w:ascii="Times New Roman" w:eastAsia="Times New Roman" w:hAnsi="Times New Roman" w:cs="Times New Roman"/>
-          <w:color w:val="0B5394"/>
-          <w:sz w:val="22"/>
-          <w:szCs w:val="22"/>
-        </w:rPr>
-        <w:t xml:space="preserve"> </w:t>
-      </w:r>
-      <w:r>
-        <w:rPr>
-          <w:rFonts w:ascii="Times New Roman" w:eastAsia="Times New Roman" w:hAnsi="Times New Roman" w:cs="Times New Roman"/>
-          <w:color w:val="0B5394"/>
-          <w:sz w:val="22"/>
-          <w:szCs w:val="22"/>
-        </w:rPr>
-        <w:t xml:space="preserve">she made. It allows users to input bike crash data and visualizes their location and crash severity. Although my thesis was nothing about making a web application at the end, I started watching some videos introducing web development and </w:t>
-      </w:r>
-      <w:r>
-        <w:rPr>
-          <w:rFonts w:ascii="Times New Roman" w:eastAsia="Times New Roman" w:hAnsi="Times New Roman" w:cs="Times New Roman"/>
-          <w:color w:val="0B5394"/>
-          <w:sz w:val="22"/>
-          <w:szCs w:val="22"/>
-        </w:rPr>
-        <w:t xml:space="preserve">the </w:t>
-      </w:r>
-      <w:r>
-        <w:rPr>
-          <w:rFonts w:ascii="Times New Roman" w:eastAsia="Times New Roman" w:hAnsi="Times New Roman" w:cs="Times New Roman"/>
-          <w:color w:val="0B5394"/>
-          <w:sz w:val="22"/>
-          <w:szCs w:val="22"/>
-        </w:rPr>
-        <w:t xml:space="preserve">concepts of backend and frontend. After graduated, I </w:t>
-      </w:r>
-      <w:r>
-        <w:rPr>
-          <w:rFonts w:ascii="Times New Roman" w:eastAsia="Times New Roman" w:hAnsi="Times New Roman" w:cs="Times New Roman"/>
-          <w:color w:val="0B5394"/>
-          <w:sz w:val="22"/>
-          <w:szCs w:val="22"/>
-        </w:rPr>
-        <w:t xml:space="preserve">enrolled </w:t>
-      </w:r>
-      <w:r>
-        <w:rPr>
-          <w:rFonts w:ascii="Times New Roman" w:eastAsia="Times New Roman" w:hAnsi="Times New Roman" w:cs="Times New Roman"/>
-          <w:color w:val="0B5394"/>
-          <w:sz w:val="22"/>
-          <w:szCs w:val="22"/>
-        </w:rPr>
-        <w:t xml:space="preserve">in </w:t>
-      </w:r>
-      <w:r>
-        <w:rPr>
-          <w:rFonts w:ascii="Times New Roman" w:eastAsia="Times New Roman" w:hAnsi="Times New Roman" w:cs="Times New Roman"/>
-          <w:color w:val="0B5394"/>
-          <w:sz w:val="22"/>
-          <w:szCs w:val="22"/>
-        </w:rPr>
-        <w:t xml:space="preserve">the Udemy </w:t>
-      </w:r>
-      <w:r>
-        <w:rPr>
-          <w:rFonts w:ascii="Times New Roman" w:eastAsia="Times New Roman" w:hAnsi="Times New Roman" w:cs="Times New Roman"/>
-          <w:color w:val="0B5394"/>
-          <w:sz w:val="22"/>
-          <w:szCs w:val="22"/>
-        </w:rPr>
-        <w:t xml:space="preserve">Bootcamp for a thorough </w:t>
-      </w:r>
-      <w:r>
-        <w:rPr>
-          <w:rFonts w:ascii="Times New Roman" w:eastAsia="Times New Roman" w:hAnsi="Times New Roman" w:cs="Times New Roman"/>
-          <w:color w:val="0B5394"/>
-          <w:sz w:val="22"/>
-          <w:szCs w:val="22"/>
-        </w:rPr>
-        <w:t xml:space="preserve">education in </w:t>
-      </w:r>
-      <w:r>
-        <w:rPr>
-          <w:rFonts w:ascii="Times New Roman" w:eastAsia="Times New Roman" w:hAnsi="Times New Roman" w:cs="Times New Roman"/>
-          <w:color w:val="0B5394"/>
-          <w:sz w:val="22"/>
-          <w:szCs w:val="22"/>
-        </w:rPr>
-        <w:t>w</w:t>
-      </w:r>
-      <w:r>
-        <w:rPr>
-          <w:rFonts w:ascii="Times New Roman" w:eastAsia="Times New Roman" w:hAnsi="Times New Roman" w:cs="Times New Roman"/>
-          <w:color w:val="0B5394"/>
-          <w:sz w:val="22"/>
-          <w:szCs w:val="22"/>
-        </w:rPr>
-        <w:t xml:space="preserve">eb </w:t>
-      </w:r>
-      <w:r>
-        <w:rPr>
-          <w:rFonts w:ascii="Times New Roman" w:eastAsia="Times New Roman" w:hAnsi="Times New Roman" w:cs="Times New Roman"/>
-          <w:color w:val="0B5394"/>
-          <w:sz w:val="22"/>
-          <w:szCs w:val="22"/>
-        </w:rPr>
-        <w:t>d</w:t>
-      </w:r>
-      <w:r>
-        <w:rPr>
-          <w:rFonts w:ascii="Times New Roman" w:eastAsia="Times New Roman" w:hAnsi="Times New Roman" w:cs="Times New Roman"/>
-          <w:color w:val="0B5394"/>
-          <w:sz w:val="22"/>
-          <w:szCs w:val="22"/>
-        </w:rPr>
-        <w:t>evelopment.</w:t>
-      </w:r>
-      <w:bookmarkEnd w:id="0"/>
-      <w:bookmarkEnd w:id="1"/>
-    </w:p>
-    <w:p>
-      <w:pPr>
-        <w:pStyle w:val="ListParagraph"/>
-        <w:ind w:left="1440"/>
-      </w:pPr>
+        <w:textAlignment w:val="baseline"/>
+        <w:rPr>
+          <w:rFonts w:ascii="Times New Roman" w:eastAsia="Times New Roman" w:hAnsi="Times New Roman" w:cs="Times New Roman"/>
+          <w:color w:val="0B5394"/>
+          <w:sz w:val="22"/>
+          <w:szCs w:val="22"/>
+        </w:rPr>
+      </w:pPr>
+      <w:r>
+        <w:rPr>
+          <w:rFonts w:ascii="Times New Roman" w:eastAsia="Times New Roman" w:hAnsi="Times New Roman" w:cs="Times New Roman"/>
+          <w:color w:val="0B5394"/>
+          <w:sz w:val="22"/>
+          <w:szCs w:val="22"/>
+        </w:rPr>
+        <w:t xml:space="preserve">My earliest exposure to coding was in a summer course in graduate school where I gained fundamental Java knowledge. When I graduated, I started using some free online courses and </w:t>
+      </w:r>
+      <w:proofErr w:type="spellStart"/>
+      <w:r>
+        <w:rPr>
+          <w:rFonts w:ascii="Times New Roman" w:eastAsia="Times New Roman" w:hAnsi="Times New Roman" w:cs="Times New Roman"/>
+          <w:color w:val="0B5394"/>
+          <w:sz w:val="22"/>
+          <w:szCs w:val="22"/>
+        </w:rPr>
+        <w:t>LeetCode</w:t>
+      </w:r>
+      <w:proofErr w:type="spellEnd"/>
+      <w:r>
+        <w:rPr>
+          <w:rFonts w:ascii="Times New Roman" w:eastAsia="Times New Roman" w:hAnsi="Times New Roman" w:cs="Times New Roman"/>
+          <w:color w:val="0B5394"/>
+          <w:sz w:val="22"/>
+          <w:szCs w:val="22"/>
+        </w:rPr>
+        <w:t xml:space="preserve"> to expand my knowledge in Java and data structure. Then I took a Udemy web development Bootcamp, learned JavaScript, HTML, CSS and RESTful routes and started working on my own project.</w:t>
+      </w:r>
+    </w:p>
+    <w:p>
+      <w:pPr>
+        <w:rPr>
+          <w:rFonts w:ascii="Times New Roman" w:eastAsia="Times New Roman" w:hAnsi="Times New Roman" w:cs="Times New Roman"/>
+        </w:rPr>
+      </w:pPr>
+    </w:p>
+    <w:p>
+      <w:pPr>
+        <w:ind w:left="720"/>
+        <w:rPr>
+          <w:rFonts w:ascii="Times New Roman" w:eastAsia="Times New Roman" w:hAnsi="Times New Roman" w:cs="Times New Roman"/>
+        </w:rPr>
+      </w:pPr>
+      <w:r>
+        <w:rPr>
+          <w:rFonts w:ascii="Times New Roman" w:eastAsia="Times New Roman" w:hAnsi="Times New Roman" w:cs="Times New Roman"/>
+          <w:color w:val="0B5394"/>
+          <w:sz w:val="22"/>
+          <w:szCs w:val="22"/>
+        </w:rPr>
+        <w:t xml:space="preserve">I developed a web application called Color Palettes, a project for me to learn new things by doing and at the same time combined with my interest in art. In this project I learned to use </w:t>
+      </w:r>
+      <w:r>
+        <w:rPr>
+          <w:rFonts w:ascii="Times New Roman" w:eastAsia="Times New Roman" w:hAnsi="Times New Roman" w:cs="Times New Roman"/>
+          <w:color w:val="0B5394"/>
+          <w:sz w:val="22"/>
+          <w:szCs w:val="22"/>
+        </w:rPr>
+        <w:lastRenderedPageBreak/>
+        <w:t xml:space="preserve">React to create reusable client-side components and connect them to backend routes using the </w:t>
+      </w:r>
+      <w:proofErr w:type="spellStart"/>
+      <w:r>
+        <w:rPr>
+          <w:rFonts w:ascii="Times New Roman" w:eastAsia="Times New Roman" w:hAnsi="Times New Roman" w:cs="Times New Roman"/>
+          <w:color w:val="0B5394"/>
+          <w:sz w:val="22"/>
+          <w:szCs w:val="22"/>
+        </w:rPr>
+        <w:t>axios</w:t>
+      </w:r>
+      <w:proofErr w:type="spellEnd"/>
+      <w:r>
+        <w:rPr>
+          <w:rFonts w:ascii="Times New Roman" w:eastAsia="Times New Roman" w:hAnsi="Times New Roman" w:cs="Times New Roman"/>
+          <w:color w:val="0B5394"/>
+          <w:sz w:val="22"/>
+          <w:szCs w:val="22"/>
+        </w:rPr>
+        <w:t xml:space="preserve"> package. One big success for me was to be able to narrow down the field and debug using multiple tools, ex. the Chrome dev tool, Postman. </w:t>
+      </w:r>
+    </w:p>
+    <w:p>
+      <w:pPr>
+        <w:rPr>
+          <w:rFonts w:ascii="Times New Roman" w:eastAsia="Times New Roman" w:hAnsi="Times New Roman" w:cs="Times New Roman"/>
+        </w:rPr>
+      </w:pPr>
+      <w:r>
+        <w:rPr>
+          <w:rFonts w:ascii="Times New Roman" w:eastAsia="Times New Roman" w:hAnsi="Times New Roman" w:cs="Times New Roman"/>
+        </w:rPr>
+        <w:br/>
+      </w:r>
     </w:p>
     <w:p>
       <w:pPr>
         <w:pStyle w:val="ListParagraph"/>
         <w:numPr>
-          <w:ilvl w:val="1"/>
-          <w:numId w:val="2"/>
+          <w:ilvl w:val="0"/>
+          <w:numId w:val="9"/>
         </w:numPr>
-        <w:rPr>
-          <w:rFonts w:hint="eastAsia"/>
-        </w:rPr>
-      </w:pPr>
-      <w:r>
-        <w:rPr>
-          <w:rFonts w:ascii="Times New Roman" w:eastAsia="Times New Roman" w:hAnsi="Times New Roman" w:cs="Times New Roman"/>
-          <w:color w:val="0B5394"/>
-          <w:sz w:val="22"/>
-          <w:szCs w:val="22"/>
-        </w:rPr>
-        <w:t>In my spare time, I practice drawing, play some piano and violin</w:t>
-      </w:r>
-      <w:r>
-        <w:rPr>
-          <w:rFonts w:ascii="Times New Roman" w:eastAsia="Times New Roman" w:hAnsi="Times New Roman" w:cs="Times New Roman"/>
-          <w:color w:val="0B5394"/>
-          <w:sz w:val="22"/>
-          <w:szCs w:val="22"/>
-        </w:rPr>
-        <w:t>, do some video editing</w:t>
-      </w:r>
-      <w:r>
-        <w:rPr>
-          <w:rFonts w:ascii="Times New Roman" w:eastAsia="Times New Roman" w:hAnsi="Times New Roman" w:cs="Times New Roman"/>
-          <w:color w:val="0B5394"/>
-          <w:sz w:val="22"/>
-          <w:szCs w:val="22"/>
-        </w:rPr>
-        <w:t xml:space="preserve"> and do some translation for Japanese shows. I have a strong interest in Japanese culture and have a sense of what kind of products the Japanese public appreciate.</w:t>
-      </w:r>
-    </w:p>
-    <w:p>
-      <w:pPr>
-        <w:pStyle w:val="ListParagraph"/>
-        <w:ind w:left="1440"/>
-      </w:pPr>
+        <w:textAlignment w:val="baseline"/>
+        <w:rPr>
+          <w:rFonts w:ascii="Times New Roman" w:eastAsia="Times New Roman" w:hAnsi="Times New Roman" w:cs="Times New Roman"/>
+          <w:color w:val="0B5394"/>
+          <w:sz w:val="22"/>
+          <w:szCs w:val="22"/>
+        </w:rPr>
+      </w:pPr>
+      <w:r>
+        <w:rPr>
+          <w:rFonts w:ascii="Times New Roman" w:eastAsia="Times New Roman" w:hAnsi="Times New Roman" w:cs="Times New Roman"/>
+          <w:color w:val="0B5394"/>
+          <w:sz w:val="22"/>
+          <w:szCs w:val="22"/>
+        </w:rPr>
+        <w:t>JavaScript = Java  &gt; Python &gt; C++ = C#</w:t>
+      </w:r>
+    </w:p>
+    <w:p>
+      <w:pPr>
+        <w:rPr>
+          <w:rFonts w:ascii="Times New Roman" w:eastAsia="Times New Roman" w:hAnsi="Times New Roman" w:cs="Times New Roman"/>
+        </w:rPr>
+      </w:pPr>
+      <w:r>
+        <w:rPr>
+          <w:rFonts w:ascii="Times New Roman" w:eastAsia="Times New Roman" w:hAnsi="Times New Roman" w:cs="Times New Roman"/>
+        </w:rPr>
+        <w:br/>
+      </w:r>
     </w:p>
     <w:p>
       <w:pPr>
         <w:pStyle w:val="ListParagraph"/>
         <w:numPr>
-          <w:ilvl w:val="1"/>
-          <w:numId w:val="2"/>
+          <w:ilvl w:val="0"/>
+          <w:numId w:val="9"/>
         </w:numPr>
-        <w:rPr>
-          <w:rFonts w:ascii="Times New Roman" w:eastAsia="Times New Roman" w:hAnsi="Times New Roman" w:cs="Times New Roman"/>
-        </w:rPr>
-      </w:pPr>
-      <w:r>
-        <w:rPr>
-          <w:rFonts w:ascii="Times New Roman" w:eastAsia="Times New Roman" w:hAnsi="Times New Roman" w:cs="Times New Roman"/>
-          <w:color w:val="0B5394"/>
-          <w:sz w:val="22"/>
-          <w:szCs w:val="22"/>
-        </w:rPr>
-        <w:t>My earliest exposure to coding was in a summer course in graduate school where I gained</w:t>
-      </w:r>
-      <w:r>
-        <w:rPr>
-          <w:rFonts w:ascii="Times New Roman" w:eastAsia="Times New Roman" w:hAnsi="Times New Roman" w:cs="Times New Roman"/>
-          <w:color w:val="0B5394"/>
-          <w:sz w:val="22"/>
-          <w:szCs w:val="22"/>
-        </w:rPr>
-        <w:t xml:space="preserve"> fundamental Java knowledge</w:t>
-      </w:r>
-      <w:r>
-        <w:rPr>
-          <w:rFonts w:ascii="Times New Roman" w:eastAsia="Times New Roman" w:hAnsi="Times New Roman" w:cs="Times New Roman"/>
-          <w:color w:val="0B5394"/>
-          <w:sz w:val="22"/>
-          <w:szCs w:val="22"/>
-        </w:rPr>
-        <w:t>. After graduated,</w:t>
-      </w:r>
-      <w:r>
-        <w:rPr>
-          <w:rFonts w:ascii="Times New Roman" w:eastAsia="Times New Roman" w:hAnsi="Times New Roman" w:cs="Times New Roman"/>
-          <w:color w:val="0B5394"/>
-          <w:sz w:val="22"/>
-          <w:szCs w:val="22"/>
-        </w:rPr>
-        <w:t xml:space="preserve"> </w:t>
-      </w:r>
-      <w:r>
-        <w:rPr>
-          <w:rFonts w:ascii="Times New Roman" w:eastAsia="Times New Roman" w:hAnsi="Times New Roman" w:cs="Times New Roman"/>
-          <w:color w:val="0B5394"/>
-          <w:sz w:val="22"/>
-          <w:szCs w:val="22"/>
-        </w:rPr>
-        <w:t>I</w:t>
-      </w:r>
-      <w:r>
-        <w:rPr>
-          <w:rFonts w:ascii="Times New Roman" w:eastAsia="Times New Roman" w:hAnsi="Times New Roman" w:cs="Times New Roman"/>
-          <w:color w:val="0B5394"/>
-          <w:sz w:val="22"/>
-          <w:szCs w:val="22"/>
-        </w:rPr>
-        <w:t xml:space="preserve"> started </w:t>
-      </w:r>
-      <w:r>
-        <w:rPr>
-          <w:rFonts w:ascii="Times New Roman" w:eastAsia="Times New Roman" w:hAnsi="Times New Roman" w:cs="Times New Roman"/>
-          <w:color w:val="0B5394"/>
-          <w:sz w:val="22"/>
-          <w:szCs w:val="22"/>
-        </w:rPr>
-        <w:t xml:space="preserve">using </w:t>
-      </w:r>
-      <w:r>
-        <w:rPr>
-          <w:rFonts w:ascii="Times New Roman" w:eastAsia="Times New Roman" w:hAnsi="Times New Roman" w:cs="Times New Roman"/>
-          <w:color w:val="0B5394"/>
-          <w:sz w:val="22"/>
-          <w:szCs w:val="22"/>
-        </w:rPr>
-        <w:t xml:space="preserve">some free online courses and </w:t>
-      </w:r>
-      <w:proofErr w:type="spellStart"/>
-      <w:r>
-        <w:rPr>
-          <w:rFonts w:ascii="Times New Roman" w:eastAsia="Times New Roman" w:hAnsi="Times New Roman" w:cs="Times New Roman"/>
-          <w:color w:val="0B5394"/>
-          <w:sz w:val="22"/>
-          <w:szCs w:val="22"/>
-        </w:rPr>
-        <w:t>Leet</w:t>
-      </w:r>
-      <w:r>
-        <w:rPr>
-          <w:rFonts w:ascii="Times New Roman" w:eastAsia="Times New Roman" w:hAnsi="Times New Roman" w:cs="Times New Roman"/>
-          <w:color w:val="0B5394"/>
-          <w:sz w:val="22"/>
-          <w:szCs w:val="22"/>
-        </w:rPr>
-        <w:t>C</w:t>
-      </w:r>
-      <w:r>
-        <w:rPr>
-          <w:rFonts w:ascii="Times New Roman" w:eastAsia="Times New Roman" w:hAnsi="Times New Roman" w:cs="Times New Roman"/>
-          <w:color w:val="0B5394"/>
-          <w:sz w:val="22"/>
-          <w:szCs w:val="22"/>
-        </w:rPr>
-        <w:t>ode</w:t>
-      </w:r>
-      <w:proofErr w:type="spellEnd"/>
-      <w:r>
-        <w:rPr>
-          <w:rFonts w:ascii="Times New Roman" w:eastAsia="Times New Roman" w:hAnsi="Times New Roman" w:cs="Times New Roman"/>
-          <w:color w:val="0B5394"/>
-          <w:sz w:val="22"/>
-          <w:szCs w:val="22"/>
-        </w:rPr>
-        <w:t xml:space="preserve"> to expand my knowledge in Java and data structure. </w:t>
-      </w:r>
-      <w:r>
-        <w:rPr>
-          <w:rFonts w:ascii="Times New Roman" w:eastAsia="Times New Roman" w:hAnsi="Times New Roman" w:cs="Times New Roman"/>
-          <w:color w:val="0B5394"/>
-          <w:sz w:val="22"/>
-          <w:szCs w:val="22"/>
-        </w:rPr>
-        <w:t xml:space="preserve">Then I </w:t>
-      </w:r>
-      <w:r>
-        <w:rPr>
-          <w:rFonts w:ascii="Times New Roman" w:eastAsia="Times New Roman" w:hAnsi="Times New Roman" w:cs="Times New Roman"/>
-          <w:color w:val="0B5394"/>
-          <w:sz w:val="22"/>
-          <w:szCs w:val="22"/>
-        </w:rPr>
-        <w:t>took a Udemy web development Bootcamp</w:t>
-      </w:r>
-      <w:r>
-        <w:rPr>
-          <w:rFonts w:ascii="Times New Roman" w:eastAsia="Times New Roman" w:hAnsi="Times New Roman" w:cs="Times New Roman"/>
-          <w:color w:val="0B5394"/>
-          <w:sz w:val="22"/>
-          <w:szCs w:val="22"/>
-        </w:rPr>
-        <w:t>, learned JavaScript, HTML, CSS and REST</w:t>
-      </w:r>
-      <w:r>
-        <w:rPr>
-          <w:rFonts w:ascii="Times New Roman" w:eastAsia="Times New Roman" w:hAnsi="Times New Roman" w:cs="Times New Roman" w:hint="eastAsia"/>
-          <w:color w:val="0B5394"/>
-          <w:sz w:val="22"/>
-          <w:szCs w:val="22"/>
-        </w:rPr>
-        <w:t>ful</w:t>
-      </w:r>
-      <w:r>
-        <w:rPr>
-          <w:rFonts w:ascii="Times New Roman" w:eastAsia="Times New Roman" w:hAnsi="Times New Roman" w:cs="Times New Roman"/>
-          <w:color w:val="0B5394"/>
-          <w:sz w:val="22"/>
-          <w:szCs w:val="22"/>
-        </w:rPr>
-        <w:t xml:space="preserve"> routes</w:t>
-      </w:r>
-      <w:r>
-        <w:rPr>
-          <w:rFonts w:ascii="Times New Roman" w:eastAsia="Times New Roman" w:hAnsi="Times New Roman" w:cs="Times New Roman"/>
-          <w:color w:val="0B5394"/>
-          <w:sz w:val="22"/>
-          <w:szCs w:val="22"/>
-        </w:rPr>
-        <w:t xml:space="preserve"> and started working on my own project.</w:t>
-      </w:r>
-    </w:p>
-    <w:p>
-      <w:pPr>
-        <w:pStyle w:val="ListParagraph"/>
-        <w:rPr>
-          <w:rFonts w:ascii="Times New Roman" w:eastAsia="Times New Roman" w:hAnsi="Times New Roman" w:cs="Times New Roman"/>
-          <w:color w:val="0B5394"/>
-          <w:sz w:val="22"/>
-          <w:szCs w:val="22"/>
-        </w:rPr>
-      </w:pPr>
-      <w:bookmarkStart w:id="2" w:name="_GoBack"/>
-      <w:bookmarkEnd w:id="2"/>
-    </w:p>
-    <w:p>
-      <w:pPr>
-        <w:pStyle w:val="ListParagraph"/>
-        <w:ind w:left="1440"/>
-        <w:rPr>
-          <w:rFonts w:ascii="Times New Roman" w:eastAsia="Times New Roman" w:hAnsi="Times New Roman" w:cs="Times New Roman"/>
-        </w:rPr>
-      </w:pPr>
-      <w:r>
-        <w:rPr>
-          <w:rFonts w:ascii="Times New Roman" w:eastAsia="Times New Roman" w:hAnsi="Times New Roman" w:cs="Times New Roman"/>
-          <w:color w:val="0B5394"/>
-          <w:sz w:val="22"/>
-          <w:szCs w:val="22"/>
-        </w:rPr>
-        <w:t xml:space="preserve">I developed a web application called Color Palettes, a project for me to learn </w:t>
-      </w:r>
-      <w:r>
-        <w:rPr>
-          <w:rFonts w:ascii="Times New Roman" w:eastAsia="Times New Roman" w:hAnsi="Times New Roman" w:cs="Times New Roman"/>
-          <w:color w:val="0B5394"/>
-          <w:sz w:val="22"/>
-          <w:szCs w:val="22"/>
-        </w:rPr>
-        <w:t xml:space="preserve">new things </w:t>
-      </w:r>
-      <w:r>
-        <w:rPr>
-          <w:rFonts w:ascii="Times New Roman" w:eastAsia="Times New Roman" w:hAnsi="Times New Roman" w:cs="Times New Roman"/>
-          <w:color w:val="0B5394"/>
-          <w:sz w:val="22"/>
-          <w:szCs w:val="22"/>
-        </w:rPr>
-        <w:t xml:space="preserve">by doing and at the same time combined with my interest in art. In this project </w:t>
-      </w:r>
-      <w:r>
-        <w:rPr>
-          <w:rFonts w:ascii="Times New Roman" w:eastAsia="Times New Roman" w:hAnsi="Times New Roman" w:cs="Times New Roman"/>
-          <w:color w:val="0B5394"/>
-          <w:sz w:val="22"/>
-          <w:szCs w:val="22"/>
-        </w:rPr>
-        <w:t xml:space="preserve">I learned </w:t>
-      </w:r>
-      <w:r>
-        <w:rPr>
-          <w:rFonts w:ascii="Times New Roman" w:eastAsia="Times New Roman" w:hAnsi="Times New Roman" w:cs="Times New Roman"/>
-          <w:color w:val="0B5394"/>
-          <w:sz w:val="22"/>
-          <w:szCs w:val="22"/>
-        </w:rPr>
-        <w:t>to</w:t>
-      </w:r>
-      <w:r>
-        <w:rPr>
-          <w:rFonts w:ascii="Times New Roman" w:eastAsia="Times New Roman" w:hAnsi="Times New Roman" w:cs="Times New Roman"/>
-          <w:color w:val="0B5394"/>
-          <w:sz w:val="22"/>
-          <w:szCs w:val="22"/>
-        </w:rPr>
-        <w:t xml:space="preserve"> use</w:t>
-      </w:r>
-      <w:r>
-        <w:rPr>
-          <w:rFonts w:ascii="Times New Roman" w:eastAsia="Times New Roman" w:hAnsi="Times New Roman" w:cs="Times New Roman"/>
-          <w:color w:val="0B5394"/>
-          <w:sz w:val="22"/>
-          <w:szCs w:val="22"/>
-        </w:rPr>
-        <w:t xml:space="preserve"> React </w:t>
-      </w:r>
-      <w:r>
-        <w:rPr>
-          <w:rFonts w:ascii="Times New Roman" w:eastAsia="Times New Roman" w:hAnsi="Times New Roman" w:cs="Times New Roman"/>
-          <w:color w:val="0B5394"/>
-          <w:sz w:val="22"/>
-          <w:szCs w:val="22"/>
-        </w:rPr>
-        <w:t xml:space="preserve">to create </w:t>
-      </w:r>
-      <w:r>
-        <w:rPr>
-          <w:rFonts w:ascii="Times New Roman" w:eastAsia="Times New Roman" w:hAnsi="Times New Roman" w:cs="Times New Roman"/>
-          <w:color w:val="0B5394"/>
-          <w:sz w:val="22"/>
-          <w:szCs w:val="22"/>
-        </w:rPr>
-        <w:t xml:space="preserve">reusable </w:t>
-      </w:r>
-      <w:r>
-        <w:rPr>
-          <w:rFonts w:ascii="Times New Roman" w:eastAsia="Times New Roman" w:hAnsi="Times New Roman" w:cs="Times New Roman"/>
-          <w:color w:val="0B5394"/>
-          <w:sz w:val="22"/>
-          <w:szCs w:val="22"/>
-        </w:rPr>
-        <w:t xml:space="preserve">client-side components and connect them to backend routes using the </w:t>
-      </w:r>
-      <w:proofErr w:type="spellStart"/>
-      <w:r>
-        <w:rPr>
-          <w:rFonts w:ascii="Times New Roman" w:eastAsia="Times New Roman" w:hAnsi="Times New Roman" w:cs="Times New Roman"/>
-          <w:color w:val="0B5394"/>
-          <w:sz w:val="22"/>
-          <w:szCs w:val="22"/>
-        </w:rPr>
-        <w:t>axios</w:t>
-      </w:r>
-      <w:proofErr w:type="spellEnd"/>
-      <w:r>
-        <w:rPr>
-          <w:rFonts w:ascii="Times New Roman" w:eastAsia="Times New Roman" w:hAnsi="Times New Roman" w:cs="Times New Roman"/>
-          <w:color w:val="0B5394"/>
-          <w:sz w:val="22"/>
-          <w:szCs w:val="22"/>
-        </w:rPr>
-        <w:t xml:space="preserve"> package.</w:t>
-      </w:r>
-      <w:r>
-        <w:rPr>
-          <w:rFonts w:ascii="Times New Roman" w:eastAsia="Times New Roman" w:hAnsi="Times New Roman" w:cs="Times New Roman"/>
-          <w:color w:val="0B5394"/>
-          <w:sz w:val="22"/>
-          <w:szCs w:val="22"/>
-        </w:rPr>
-        <w:t xml:space="preserve"> One big success for me was to be able to narrow down the field and debug</w:t>
-      </w:r>
-      <w:r>
-        <w:rPr>
-          <w:rFonts w:ascii="Times New Roman" w:eastAsia="Times New Roman" w:hAnsi="Times New Roman" w:cs="Times New Roman"/>
-          <w:color w:val="0B5394"/>
-          <w:sz w:val="22"/>
-          <w:szCs w:val="22"/>
-        </w:rPr>
-        <w:t xml:space="preserve"> using multiple tools, ex</w:t>
-      </w:r>
-      <w:r>
-        <w:rPr>
-          <w:rFonts w:ascii="Times New Roman" w:eastAsia="Times New Roman" w:hAnsi="Times New Roman" w:cs="Times New Roman"/>
-          <w:color w:val="0B5394"/>
-          <w:sz w:val="22"/>
-          <w:szCs w:val="22"/>
-        </w:rPr>
-        <w:t>.</w:t>
-      </w:r>
-      <w:r>
-        <w:rPr>
-          <w:rFonts w:ascii="Times New Roman" w:eastAsia="Times New Roman" w:hAnsi="Times New Roman" w:cs="Times New Roman"/>
-          <w:color w:val="0B5394"/>
-          <w:sz w:val="22"/>
-          <w:szCs w:val="22"/>
-        </w:rPr>
-        <w:t xml:space="preserve"> the Chrome dev tool, Postman</w:t>
-      </w:r>
-      <w:r>
-        <w:rPr>
-          <w:rFonts w:ascii="Times New Roman" w:eastAsia="Times New Roman" w:hAnsi="Times New Roman" w:cs="Times New Roman"/>
-          <w:color w:val="0B5394"/>
-          <w:sz w:val="22"/>
-          <w:szCs w:val="22"/>
-        </w:rPr>
-        <w:t xml:space="preserve">. </w:t>
-      </w:r>
-    </w:p>
-    <w:p>
-      <w:pPr>
-        <w:rPr>
-          <w:rFonts w:ascii="Times New Roman" w:eastAsia="Times New Roman" w:hAnsi="Times New Roman" w:cs="Times New Roman"/>
-        </w:rPr>
-      </w:pPr>
-    </w:p>
-    <w:p>
-      <w:pPr>
-        <w:pStyle w:val="ListParagraph"/>
-        <w:numPr>
-          <w:ilvl w:val="1"/>
-          <w:numId w:val="2"/>
-        </w:numPr>
-        <w:rPr>
-          <w:rFonts w:ascii="Times New Roman" w:eastAsia="Times New Roman" w:hAnsi="Times New Roman" w:cs="Times New Roman"/>
-        </w:rPr>
-      </w:pPr>
-      <w:r>
-        <w:rPr>
-          <w:rFonts w:ascii="Times New Roman" w:eastAsia="Times New Roman" w:hAnsi="Times New Roman" w:cs="Times New Roman"/>
-          <w:color w:val="0B5394"/>
-          <w:sz w:val="22"/>
-          <w:szCs w:val="22"/>
-        </w:rPr>
-        <w:t>Java &gt; JavaScript &gt; Python &gt; C++ = C#</w:t>
-      </w:r>
-    </w:p>
-    <w:p>
-      <w:pPr>
-        <w:pStyle w:val="ListParagraph"/>
-        <w:numPr>
-          <w:ilvl w:val="1"/>
-          <w:numId w:val="2"/>
-        </w:numPr>
+        <w:textAlignment w:val="baseline"/>
+        <w:rPr>
+          <w:rFonts w:ascii="Times New Roman" w:eastAsia="Times New Roman" w:hAnsi="Times New Roman" w:cs="Times New Roman"/>
+          <w:color w:val="0B5394"/>
+          <w:sz w:val="22"/>
+          <w:szCs w:val="22"/>
+        </w:rPr>
       </w:pPr>
       <w:r>
         <w:rPr>
@@ -1745,6 +1137,119 @@
     </w:lvl>
   </w:abstractNum>
   <w:abstractNum w:abstractNumId="1" w15:restartNumberingAfterBreak="0">
+    <w:nsid w:val="103A3E26"/>
+    <w:multiLevelType w:val="multilevel"/>
+    <w:tmpl w:val="1180C4D4"/>
+    <w:lvl w:ilvl="0">
+      <w:start w:val="6"/>
+      <w:numFmt w:val="decimal"/>
+      <w:lvlText w:val="%1."/>
+      <w:lvlJc w:val="left"/>
+      <w:pPr>
+        <w:tabs>
+          <w:tab w:val="num" w:pos="720"/>
+        </w:tabs>
+        <w:ind w:left="720" w:hanging="360"/>
+      </w:pPr>
+    </w:lvl>
+    <w:lvl w:ilvl="1" w:tentative="1">
+      <w:start w:val="1"/>
+      <w:numFmt w:val="decimal"/>
+      <w:lvlText w:val="%2."/>
+      <w:lvlJc w:val="left"/>
+      <w:pPr>
+        <w:tabs>
+          <w:tab w:val="num" w:pos="1440"/>
+        </w:tabs>
+        <w:ind w:left="1440" w:hanging="360"/>
+      </w:pPr>
+    </w:lvl>
+    <w:lvl w:ilvl="2" w:tentative="1">
+      <w:start w:val="1"/>
+      <w:numFmt w:val="decimal"/>
+      <w:lvlText w:val="%3."/>
+      <w:lvlJc w:val="left"/>
+      <w:pPr>
+        <w:tabs>
+          <w:tab w:val="num" w:pos="2160"/>
+        </w:tabs>
+        <w:ind w:left="2160" w:hanging="360"/>
+      </w:pPr>
+    </w:lvl>
+    <w:lvl w:ilvl="3" w:tentative="1">
+      <w:start w:val="1"/>
+      <w:numFmt w:val="decimal"/>
+      <w:lvlText w:val="%4."/>
+      <w:lvlJc w:val="left"/>
+      <w:pPr>
+        <w:tabs>
+          <w:tab w:val="num" w:pos="2880"/>
+        </w:tabs>
+        <w:ind w:left="2880" w:hanging="360"/>
+      </w:pPr>
+    </w:lvl>
+    <w:lvl w:ilvl="4" w:tentative="1">
+      <w:start w:val="1"/>
+      <w:numFmt w:val="decimal"/>
+      <w:lvlText w:val="%5."/>
+      <w:lvlJc w:val="left"/>
+      <w:pPr>
+        <w:tabs>
+          <w:tab w:val="num" w:pos="3600"/>
+        </w:tabs>
+        <w:ind w:left="3600" w:hanging="360"/>
+      </w:pPr>
+    </w:lvl>
+    <w:lvl w:ilvl="5" w:tentative="1">
+      <w:start w:val="1"/>
+      <w:numFmt w:val="decimal"/>
+      <w:lvlText w:val="%6."/>
+      <w:lvlJc w:val="left"/>
+      <w:pPr>
+        <w:tabs>
+          <w:tab w:val="num" w:pos="4320"/>
+        </w:tabs>
+        <w:ind w:left="4320" w:hanging="360"/>
+      </w:pPr>
+    </w:lvl>
+    <w:lvl w:ilvl="6" w:tentative="1">
+      <w:start w:val="1"/>
+      <w:numFmt w:val="decimal"/>
+      <w:lvlText w:val="%7."/>
+      <w:lvlJc w:val="left"/>
+      <w:pPr>
+        <w:tabs>
+          <w:tab w:val="num" w:pos="5040"/>
+        </w:tabs>
+        <w:ind w:left="5040" w:hanging="360"/>
+      </w:pPr>
+    </w:lvl>
+    <w:lvl w:ilvl="7" w:tentative="1">
+      <w:start w:val="1"/>
+      <w:numFmt w:val="decimal"/>
+      <w:lvlText w:val="%8."/>
+      <w:lvlJc w:val="left"/>
+      <w:pPr>
+        <w:tabs>
+          <w:tab w:val="num" w:pos="5760"/>
+        </w:tabs>
+        <w:ind w:left="5760" w:hanging="360"/>
+      </w:pPr>
+    </w:lvl>
+    <w:lvl w:ilvl="8" w:tentative="1">
+      <w:start w:val="1"/>
+      <w:numFmt w:val="decimal"/>
+      <w:lvlText w:val="%9."/>
+      <w:lvlJc w:val="left"/>
+      <w:pPr>
+        <w:tabs>
+          <w:tab w:val="num" w:pos="6480"/>
+        </w:tabs>
+        <w:ind w:left="6480" w:hanging="360"/>
+      </w:pPr>
+    </w:lvl>
+  </w:abstractNum>
+  <w:abstractNum w:abstractNumId="2" w15:restartNumberingAfterBreak="0">
     <w:nsid w:val="175C616C"/>
     <w:multiLevelType w:val="multilevel"/>
     <w:tmpl w:val="80829502"/>
@@ -1857,7 +1362,120 @@
       </w:pPr>
     </w:lvl>
   </w:abstractNum>
-  <w:abstractNum w:abstractNumId="2" w15:restartNumberingAfterBreak="0">
+  <w:abstractNum w:abstractNumId="3" w15:restartNumberingAfterBreak="0">
+    <w:nsid w:val="20A34B84"/>
+    <w:multiLevelType w:val="multilevel"/>
+    <w:tmpl w:val="7C649B76"/>
+    <w:lvl w:ilvl="0">
+      <w:start w:val="2"/>
+      <w:numFmt w:val="decimal"/>
+      <w:lvlText w:val="%1."/>
+      <w:lvlJc w:val="left"/>
+      <w:pPr>
+        <w:tabs>
+          <w:tab w:val="num" w:pos="720"/>
+        </w:tabs>
+        <w:ind w:left="720" w:hanging="360"/>
+      </w:pPr>
+    </w:lvl>
+    <w:lvl w:ilvl="1" w:tentative="1">
+      <w:start w:val="1"/>
+      <w:numFmt w:val="decimal"/>
+      <w:lvlText w:val="%2."/>
+      <w:lvlJc w:val="left"/>
+      <w:pPr>
+        <w:tabs>
+          <w:tab w:val="num" w:pos="1440"/>
+        </w:tabs>
+        <w:ind w:left="1440" w:hanging="360"/>
+      </w:pPr>
+    </w:lvl>
+    <w:lvl w:ilvl="2" w:tentative="1">
+      <w:start w:val="1"/>
+      <w:numFmt w:val="decimal"/>
+      <w:lvlText w:val="%3."/>
+      <w:lvlJc w:val="left"/>
+      <w:pPr>
+        <w:tabs>
+          <w:tab w:val="num" w:pos="2160"/>
+        </w:tabs>
+        <w:ind w:left="2160" w:hanging="360"/>
+      </w:pPr>
+    </w:lvl>
+    <w:lvl w:ilvl="3" w:tentative="1">
+      <w:start w:val="1"/>
+      <w:numFmt w:val="decimal"/>
+      <w:lvlText w:val="%4."/>
+      <w:lvlJc w:val="left"/>
+      <w:pPr>
+        <w:tabs>
+          <w:tab w:val="num" w:pos="2880"/>
+        </w:tabs>
+        <w:ind w:left="2880" w:hanging="360"/>
+      </w:pPr>
+    </w:lvl>
+    <w:lvl w:ilvl="4" w:tentative="1">
+      <w:start w:val="1"/>
+      <w:numFmt w:val="decimal"/>
+      <w:lvlText w:val="%5."/>
+      <w:lvlJc w:val="left"/>
+      <w:pPr>
+        <w:tabs>
+          <w:tab w:val="num" w:pos="3600"/>
+        </w:tabs>
+        <w:ind w:left="3600" w:hanging="360"/>
+      </w:pPr>
+    </w:lvl>
+    <w:lvl w:ilvl="5" w:tentative="1">
+      <w:start w:val="1"/>
+      <w:numFmt w:val="decimal"/>
+      <w:lvlText w:val="%6."/>
+      <w:lvlJc w:val="left"/>
+      <w:pPr>
+        <w:tabs>
+          <w:tab w:val="num" w:pos="4320"/>
+        </w:tabs>
+        <w:ind w:left="4320" w:hanging="360"/>
+      </w:pPr>
+    </w:lvl>
+    <w:lvl w:ilvl="6" w:tentative="1">
+      <w:start w:val="1"/>
+      <w:numFmt w:val="decimal"/>
+      <w:lvlText w:val="%7."/>
+      <w:lvlJc w:val="left"/>
+      <w:pPr>
+        <w:tabs>
+          <w:tab w:val="num" w:pos="5040"/>
+        </w:tabs>
+        <w:ind w:left="5040" w:hanging="360"/>
+      </w:pPr>
+    </w:lvl>
+    <w:lvl w:ilvl="7" w:tentative="1">
+      <w:start w:val="1"/>
+      <w:numFmt w:val="decimal"/>
+      <w:lvlText w:val="%8."/>
+      <w:lvlJc w:val="left"/>
+      <w:pPr>
+        <w:tabs>
+          <w:tab w:val="num" w:pos="5760"/>
+        </w:tabs>
+        <w:ind w:left="5760" w:hanging="360"/>
+      </w:pPr>
+    </w:lvl>
+    <w:lvl w:ilvl="8" w:tentative="1">
+      <w:start w:val="1"/>
+      <w:numFmt w:val="decimal"/>
+      <w:lvlText w:val="%9."/>
+      <w:lvlJc w:val="left"/>
+      <w:pPr>
+        <w:tabs>
+          <w:tab w:val="num" w:pos="6480"/>
+        </w:tabs>
+        <w:ind w:left="6480" w:hanging="360"/>
+      </w:pPr>
+    </w:lvl>
+  </w:abstractNum>
+  <w:abstractNum w:abstractNumId="4" w15:restartNumberingAfterBreak="0">
     <w:nsid w:val="22CA4AA3"/>
     <w:multiLevelType w:val="multilevel"/>
     <w:tmpl w:val="1C9A97A4"/>
@@ -1970,7 +1588,346 @@
       </w:pPr>
     </w:lvl>
   </w:abstractNum>
-  <w:abstractNum w:abstractNumId="3" w15:restartNumberingAfterBreak="0">
+  <w:abstractNum w:abstractNumId="5" w15:restartNumberingAfterBreak="0">
+    <w:nsid w:val="3BF61F8B"/>
+    <w:multiLevelType w:val="multilevel"/>
+    <w:tmpl w:val="AC967B86"/>
+    <w:lvl w:ilvl="0">
+      <w:start w:val="5"/>
+      <w:numFmt w:val="decimal"/>
+      <w:lvlText w:val="%1."/>
+      <w:lvlJc w:val="left"/>
+      <w:pPr>
+        <w:tabs>
+          <w:tab w:val="num" w:pos="720"/>
+        </w:tabs>
+        <w:ind w:left="720" w:hanging="360"/>
+      </w:pPr>
+    </w:lvl>
+    <w:lvl w:ilvl="1" w:tentative="1">
+      <w:start w:val="1"/>
+      <w:numFmt w:val="decimal"/>
+      <w:lvlText w:val="%2."/>
+      <w:lvlJc w:val="left"/>
+      <w:pPr>
+        <w:tabs>
+          <w:tab w:val="num" w:pos="1440"/>
+        </w:tabs>
+        <w:ind w:left="1440" w:hanging="360"/>
+      </w:pPr>
+    </w:lvl>
+    <w:lvl w:ilvl="2" w:tentative="1">
+      <w:start w:val="1"/>
+      <w:numFmt w:val="decimal"/>
+      <w:lvlText w:val="%3."/>
+      <w:lvlJc w:val="left"/>
+      <w:pPr>
+        <w:tabs>
+          <w:tab w:val="num" w:pos="2160"/>
+        </w:tabs>
+        <w:ind w:left="2160" w:hanging="360"/>
+      </w:pPr>
+    </w:lvl>
+    <w:lvl w:ilvl="3" w:tentative="1">
+      <w:start w:val="1"/>
+      <w:numFmt w:val="decimal"/>
+      <w:lvlText w:val="%4."/>
+      <w:lvlJc w:val="left"/>
+      <w:pPr>
+        <w:tabs>
+          <w:tab w:val="num" w:pos="2880"/>
+        </w:tabs>
+        <w:ind w:left="2880" w:hanging="360"/>
+      </w:pPr>
+    </w:lvl>
+    <w:lvl w:ilvl="4" w:tentative="1">
+      <w:start w:val="1"/>
+      <w:numFmt w:val="decimal"/>
+      <w:lvlText w:val="%5."/>
+      <w:lvlJc w:val="left"/>
+      <w:pPr>
+        <w:tabs>
+          <w:tab w:val="num" w:pos="3600"/>
+        </w:tabs>
+        <w:ind w:left="3600" w:hanging="360"/>
+      </w:pPr>
+    </w:lvl>
+    <w:lvl w:ilvl="5" w:tentative="1">
+      <w:start w:val="1"/>
+      <w:numFmt w:val="decimal"/>
+      <w:lvlText w:val="%6."/>
+      <w:lvlJc w:val="left"/>
+      <w:pPr>
+        <w:tabs>
+          <w:tab w:val="num" w:pos="4320"/>
+        </w:tabs>
+        <w:ind w:left="4320" w:hanging="360"/>
+      </w:pPr>
+    </w:lvl>
+    <w:lvl w:ilvl="6" w:tentative="1">
+      <w:start w:val="1"/>
+      <w:numFmt w:val="decimal"/>
+      <w:lvlText w:val="%7."/>
+      <w:lvlJc w:val="left"/>
+      <w:pPr>
+        <w:tabs>
+          <w:tab w:val="num" w:pos="5040"/>
+        </w:tabs>
+        <w:ind w:left="5040" w:hanging="360"/>
+      </w:pPr>
+    </w:lvl>
+    <w:lvl w:ilvl="7" w:tentative="1">
+      <w:start w:val="1"/>
+      <w:numFmt w:val="decimal"/>
+      <w:lvlText w:val="%8."/>
+      <w:lvlJc w:val="left"/>
+      <w:pPr>
+        <w:tabs>
+          <w:tab w:val="num" w:pos="5760"/>
+        </w:tabs>
+        <w:ind w:left="5760" w:hanging="360"/>
+      </w:pPr>
+    </w:lvl>
+    <w:lvl w:ilvl="8" w:tentative="1">
+      <w:start w:val="1"/>
+      <w:numFmt w:val="decimal"/>
+      <w:lvlText w:val="%9."/>
+      <w:lvlJc w:val="left"/>
+      <w:pPr>
+        <w:tabs>
+          <w:tab w:val="num" w:pos="6480"/>
+        </w:tabs>
+        <w:ind w:left="6480" w:hanging="360"/>
+      </w:pPr>
+    </w:lvl>
+  </w:abstractNum>
+  <w:abstractNum w:abstractNumId="6" w15:restartNumberingAfterBreak="0">
+    <w:nsid w:val="3C000ABB"/>
+    <w:multiLevelType w:val="multilevel"/>
+    <w:tmpl w:val="B9020282"/>
+    <w:lvl w:ilvl="0">
+      <w:start w:val="3"/>
+      <w:numFmt w:val="decimal"/>
+      <w:lvlText w:val="%1."/>
+      <w:lvlJc w:val="left"/>
+      <w:pPr>
+        <w:tabs>
+          <w:tab w:val="num" w:pos="720"/>
+        </w:tabs>
+        <w:ind w:left="720" w:hanging="360"/>
+      </w:pPr>
+    </w:lvl>
+    <w:lvl w:ilvl="1" w:tentative="1">
+      <w:start w:val="1"/>
+      <w:numFmt w:val="decimal"/>
+      <w:lvlText w:val="%2."/>
+      <w:lvlJc w:val="left"/>
+      <w:pPr>
+        <w:tabs>
+          <w:tab w:val="num" w:pos="1440"/>
+        </w:tabs>
+        <w:ind w:left="1440" w:hanging="360"/>
+      </w:pPr>
+    </w:lvl>
+    <w:lvl w:ilvl="2" w:tentative="1">
+      <w:start w:val="1"/>
+      <w:numFmt w:val="decimal"/>
+      <w:lvlText w:val="%3."/>
+      <w:lvlJc w:val="left"/>
+      <w:pPr>
+        <w:tabs>
+          <w:tab w:val="num" w:pos="2160"/>
+        </w:tabs>
+        <w:ind w:left="2160" w:hanging="360"/>
+      </w:pPr>
+    </w:lvl>
+    <w:lvl w:ilvl="3" w:tentative="1">
+      <w:start w:val="1"/>
+      <w:numFmt w:val="decimal"/>
+      <w:lvlText w:val="%4."/>
+      <w:lvlJc w:val="left"/>
+      <w:pPr>
+        <w:tabs>
+          <w:tab w:val="num" w:pos="2880"/>
+        </w:tabs>
+        <w:ind w:left="2880" w:hanging="360"/>
+      </w:pPr>
+    </w:lvl>
+    <w:lvl w:ilvl="4" w:tentative="1">
+      <w:start w:val="1"/>
+      <w:numFmt w:val="decimal"/>
+      <w:lvlText w:val="%5."/>
+      <w:lvlJc w:val="left"/>
+      <w:pPr>
+        <w:tabs>
+          <w:tab w:val="num" w:pos="3600"/>
+        </w:tabs>
+        <w:ind w:left="3600" w:hanging="360"/>
+      </w:pPr>
+    </w:lvl>
+    <w:lvl w:ilvl="5" w:tentative="1">
+      <w:start w:val="1"/>
+      <w:numFmt w:val="decimal"/>
+      <w:lvlText w:val="%6."/>
+      <w:lvlJc w:val="left"/>
+      <w:pPr>
+        <w:tabs>
+          <w:tab w:val="num" w:pos="4320"/>
+        </w:tabs>
+        <w:ind w:left="4320" w:hanging="360"/>
+      </w:pPr>
+    </w:lvl>
+    <w:lvl w:ilvl="6" w:tentative="1">
+      <w:start w:val="1"/>
+      <w:numFmt w:val="decimal"/>
+      <w:lvlText w:val="%7."/>
+      <w:lvlJc w:val="left"/>
+      <w:pPr>
+        <w:tabs>
+          <w:tab w:val="num" w:pos="5040"/>
+        </w:tabs>
+        <w:ind w:left="5040" w:hanging="360"/>
+      </w:pPr>
+    </w:lvl>
+    <w:lvl w:ilvl="7" w:tentative="1">
+      <w:start w:val="1"/>
+      <w:numFmt w:val="decimal"/>
+      <w:lvlText w:val="%8."/>
+      <w:lvlJc w:val="left"/>
+      <w:pPr>
+        <w:tabs>
+          <w:tab w:val="num" w:pos="5760"/>
+        </w:tabs>
+        <w:ind w:left="5760" w:hanging="360"/>
+      </w:pPr>
+    </w:lvl>
+    <w:lvl w:ilvl="8" w:tentative="1">
+      <w:start w:val="1"/>
+      <w:numFmt w:val="decimal"/>
+      <w:lvlText w:val="%9."/>
+      <w:lvlJc w:val="left"/>
+      <w:pPr>
+        <w:tabs>
+          <w:tab w:val="num" w:pos="6480"/>
+        </w:tabs>
+        <w:ind w:left="6480" w:hanging="360"/>
+      </w:pPr>
+    </w:lvl>
+  </w:abstractNum>
+  <w:abstractNum w:abstractNumId="7" w15:restartNumberingAfterBreak="0">
+    <w:nsid w:val="44424C9C"/>
+    <w:multiLevelType w:val="multilevel"/>
+    <w:tmpl w:val="90BE594E"/>
+    <w:lvl w:ilvl="0">
+      <w:start w:val="4"/>
+      <w:numFmt w:val="decimal"/>
+      <w:lvlText w:val="%1."/>
+      <w:lvlJc w:val="left"/>
+      <w:pPr>
+        <w:tabs>
+          <w:tab w:val="num" w:pos="720"/>
+        </w:tabs>
+        <w:ind w:left="720" w:hanging="360"/>
+      </w:pPr>
+    </w:lvl>
+    <w:lvl w:ilvl="1" w:tentative="1">
+      <w:start w:val="1"/>
+      <w:numFmt w:val="decimal"/>
+      <w:lvlText w:val="%2."/>
+      <w:lvlJc w:val="left"/>
+      <w:pPr>
+        <w:tabs>
+          <w:tab w:val="num" w:pos="1440"/>
+        </w:tabs>
+        <w:ind w:left="1440" w:hanging="360"/>
+      </w:pPr>
+    </w:lvl>
+    <w:lvl w:ilvl="2" w:tentative="1">
+      <w:start w:val="1"/>
+      <w:numFmt w:val="decimal"/>
+      <w:lvlText w:val="%3."/>
+      <w:lvlJc w:val="left"/>
+      <w:pPr>
+        <w:tabs>
+          <w:tab w:val="num" w:pos="2160"/>
+        </w:tabs>
+        <w:ind w:left="2160" w:hanging="360"/>
+      </w:pPr>
+    </w:lvl>
+    <w:lvl w:ilvl="3" w:tentative="1">
+      <w:start w:val="1"/>
+      <w:numFmt w:val="decimal"/>
+      <w:lvlText w:val="%4."/>
+      <w:lvlJc w:val="left"/>
+      <w:pPr>
+        <w:tabs>
+          <w:tab w:val="num" w:pos="2880"/>
+        </w:tabs>
+        <w:ind w:left="2880" w:hanging="360"/>
+      </w:pPr>
+    </w:lvl>
+    <w:lvl w:ilvl="4" w:tentative="1">
+      <w:start w:val="1"/>
+      <w:numFmt w:val="decimal"/>
+      <w:lvlText w:val="%5."/>
+      <w:lvlJc w:val="left"/>
+      <w:pPr>
+        <w:tabs>
+          <w:tab w:val="num" w:pos="3600"/>
+        </w:tabs>
+        <w:ind w:left="3600" w:hanging="360"/>
+      </w:pPr>
+    </w:lvl>
+    <w:lvl w:ilvl="5" w:tentative="1">
+      <w:start w:val="1"/>
+      <w:numFmt w:val="decimal"/>
+      <w:lvlText w:val="%6."/>
+      <w:lvlJc w:val="left"/>
+      <w:pPr>
+        <w:tabs>
+          <w:tab w:val="num" w:pos="4320"/>
+        </w:tabs>
+        <w:ind w:left="4320" w:hanging="360"/>
+      </w:pPr>
+    </w:lvl>
+    <w:lvl w:ilvl="6" w:tentative="1">
+      <w:start w:val="1"/>
+      <w:numFmt w:val="decimal"/>
+      <w:lvlText w:val="%7."/>
+      <w:lvlJc w:val="left"/>
+      <w:pPr>
+        <w:tabs>
+          <w:tab w:val="num" w:pos="5040"/>
+        </w:tabs>
+        <w:ind w:left="5040" w:hanging="360"/>
+      </w:pPr>
+    </w:lvl>
+    <w:lvl w:ilvl="7" w:tentative="1">
+      <w:start w:val="1"/>
+      <w:numFmt w:val="decimal"/>
+      <w:lvlText w:val="%8."/>
+      <w:lvlJc w:val="left"/>
+      <w:pPr>
+        <w:tabs>
+          <w:tab w:val="num" w:pos="5760"/>
+        </w:tabs>
+        <w:ind w:left="5760" w:hanging="360"/>
+      </w:pPr>
+    </w:lvl>
+    <w:lvl w:ilvl="8" w:tentative="1">
+      <w:start w:val="1"/>
+      <w:numFmt w:val="decimal"/>
+      <w:lvlText w:val="%9."/>
+      <w:lvlJc w:val="left"/>
+      <w:pPr>
+        <w:tabs>
+          <w:tab w:val="num" w:pos="6480"/>
+        </w:tabs>
+        <w:ind w:left="6480" w:hanging="360"/>
+      </w:pPr>
+    </w:lvl>
+  </w:abstractNum>
+  <w:abstractNum w:abstractNumId="8" w15:restartNumberingAfterBreak="0">
     <w:nsid w:val="464F7A08"/>
     <w:multiLevelType w:val="hybridMultilevel"/>
     <w:tmpl w:val="D2826528"/>
@@ -2059,7 +2016,233 @@
       </w:pPr>
     </w:lvl>
   </w:abstractNum>
-  <w:abstractNum w:abstractNumId="4" w15:restartNumberingAfterBreak="0">
+  <w:abstractNum w:abstractNumId="9" w15:restartNumberingAfterBreak="0">
+    <w:nsid w:val="4DC2621C"/>
+    <w:multiLevelType w:val="multilevel"/>
+    <w:tmpl w:val="53321656"/>
+    <w:lvl w:ilvl="0">
+      <w:start w:val="1"/>
+      <w:numFmt w:val="decimal"/>
+      <w:lvlText w:val="%1."/>
+      <w:lvlJc w:val="left"/>
+      <w:pPr>
+        <w:tabs>
+          <w:tab w:val="num" w:pos="720"/>
+        </w:tabs>
+        <w:ind w:left="720" w:hanging="360"/>
+      </w:pPr>
+    </w:lvl>
+    <w:lvl w:ilvl="1" w:tentative="1">
+      <w:start w:val="1"/>
+      <w:numFmt w:val="decimal"/>
+      <w:lvlText w:val="%2."/>
+      <w:lvlJc w:val="left"/>
+      <w:pPr>
+        <w:tabs>
+          <w:tab w:val="num" w:pos="1440"/>
+        </w:tabs>
+        <w:ind w:left="1440" w:hanging="360"/>
+      </w:pPr>
+    </w:lvl>
+    <w:lvl w:ilvl="2" w:tentative="1">
+      <w:start w:val="1"/>
+      <w:numFmt w:val="decimal"/>
+      <w:lvlText w:val="%3."/>
+      <w:lvlJc w:val="left"/>
+      <w:pPr>
+        <w:tabs>
+          <w:tab w:val="num" w:pos="2160"/>
+        </w:tabs>
+        <w:ind w:left="2160" w:hanging="360"/>
+      </w:pPr>
+    </w:lvl>
+    <w:lvl w:ilvl="3" w:tentative="1">
+      <w:start w:val="1"/>
+      <w:numFmt w:val="decimal"/>
+      <w:lvlText w:val="%4."/>
+      <w:lvlJc w:val="left"/>
+      <w:pPr>
+        <w:tabs>
+          <w:tab w:val="num" w:pos="2880"/>
+        </w:tabs>
+        <w:ind w:left="2880" w:hanging="360"/>
+      </w:pPr>
+    </w:lvl>
+    <w:lvl w:ilvl="4" w:tentative="1">
+      <w:start w:val="1"/>
+      <w:numFmt w:val="decimal"/>
+      <w:lvlText w:val="%5."/>
+      <w:lvlJc w:val="left"/>
+      <w:pPr>
+        <w:tabs>
+          <w:tab w:val="num" w:pos="3600"/>
+        </w:tabs>
+        <w:ind w:left="3600" w:hanging="360"/>
+      </w:pPr>
+    </w:lvl>
+    <w:lvl w:ilvl="5" w:tentative="1">
+      <w:start w:val="1"/>
+      <w:numFmt w:val="decimal"/>
+      <w:lvlText w:val="%6."/>
+      <w:lvlJc w:val="left"/>
+      <w:pPr>
+        <w:tabs>
+          <w:tab w:val="num" w:pos="4320"/>
+        </w:tabs>
+        <w:ind w:left="4320" w:hanging="360"/>
+      </w:pPr>
+    </w:lvl>
+    <w:lvl w:ilvl="6" w:tentative="1">
+      <w:start w:val="1"/>
+      <w:numFmt w:val="decimal"/>
+      <w:lvlText w:val="%7."/>
+      <w:lvlJc w:val="left"/>
+      <w:pPr>
+        <w:tabs>
+          <w:tab w:val="num" w:pos="5040"/>
+        </w:tabs>
+        <w:ind w:left="5040" w:hanging="360"/>
+      </w:pPr>
+    </w:lvl>
+    <w:lvl w:ilvl="7" w:tentative="1">
+      <w:start w:val="1"/>
+      <w:numFmt w:val="decimal"/>
+      <w:lvlText w:val="%8."/>
+      <w:lvlJc w:val="left"/>
+      <w:pPr>
+        <w:tabs>
+          <w:tab w:val="num" w:pos="5760"/>
+        </w:tabs>
+        <w:ind w:left="5760" w:hanging="360"/>
+      </w:pPr>
+    </w:lvl>
+    <w:lvl w:ilvl="8" w:tentative="1">
+      <w:start w:val="1"/>
+      <w:numFmt w:val="decimal"/>
+      <w:lvlText w:val="%9."/>
+      <w:lvlJc w:val="left"/>
+      <w:pPr>
+        <w:tabs>
+          <w:tab w:val="num" w:pos="6480"/>
+        </w:tabs>
+        <w:ind w:left="6480" w:hanging="360"/>
+      </w:pPr>
+    </w:lvl>
+  </w:abstractNum>
+  <w:abstractNum w:abstractNumId="10" w15:restartNumberingAfterBreak="0">
+    <w:nsid w:val="56F77AD8"/>
+    <w:multiLevelType w:val="multilevel"/>
+    <w:tmpl w:val="02C6A032"/>
+    <w:lvl w:ilvl="0">
+      <w:start w:val="7"/>
+      <w:numFmt w:val="decimal"/>
+      <w:lvlText w:val="%1."/>
+      <w:lvlJc w:val="left"/>
+      <w:pPr>
+        <w:tabs>
+          <w:tab w:val="num" w:pos="720"/>
+        </w:tabs>
+        <w:ind w:left="720" w:hanging="360"/>
+      </w:pPr>
+    </w:lvl>
+    <w:lvl w:ilvl="1" w:tentative="1">
+      <w:start w:val="1"/>
+      <w:numFmt w:val="decimal"/>
+      <w:lvlText w:val="%2."/>
+      <w:lvlJc w:val="left"/>
+      <w:pPr>
+        <w:tabs>
+          <w:tab w:val="num" w:pos="1440"/>
+        </w:tabs>
+        <w:ind w:left="1440" w:hanging="360"/>
+      </w:pPr>
+    </w:lvl>
+    <w:lvl w:ilvl="2" w:tentative="1">
+      <w:start w:val="1"/>
+      <w:numFmt w:val="decimal"/>
+      <w:lvlText w:val="%3."/>
+      <w:lvlJc w:val="left"/>
+      <w:pPr>
+        <w:tabs>
+          <w:tab w:val="num" w:pos="2160"/>
+        </w:tabs>
+        <w:ind w:left="2160" w:hanging="360"/>
+      </w:pPr>
+    </w:lvl>
+    <w:lvl w:ilvl="3" w:tentative="1">
+      <w:start w:val="1"/>
+      <w:numFmt w:val="decimal"/>
+      <w:lvlText w:val="%4."/>
+      <w:lvlJc w:val="left"/>
+      <w:pPr>
+        <w:tabs>
+          <w:tab w:val="num" w:pos="2880"/>
+        </w:tabs>
+        <w:ind w:left="2880" w:hanging="360"/>
+      </w:pPr>
+    </w:lvl>
+    <w:lvl w:ilvl="4" w:tentative="1">
+      <w:start w:val="1"/>
+      <w:numFmt w:val="decimal"/>
+      <w:lvlText w:val="%5."/>
+      <w:lvlJc w:val="left"/>
+      <w:pPr>
+        <w:tabs>
+          <w:tab w:val="num" w:pos="3600"/>
+        </w:tabs>
+        <w:ind w:left="3600" w:hanging="360"/>
+      </w:pPr>
+    </w:lvl>
+    <w:lvl w:ilvl="5" w:tentative="1">
+      <w:start w:val="1"/>
+      <w:numFmt w:val="decimal"/>
+      <w:lvlText w:val="%6."/>
+      <w:lvlJc w:val="left"/>
+      <w:pPr>
+        <w:tabs>
+          <w:tab w:val="num" w:pos="4320"/>
+        </w:tabs>
+        <w:ind w:left="4320" w:hanging="360"/>
+      </w:pPr>
+    </w:lvl>
+    <w:lvl w:ilvl="6" w:tentative="1">
+      <w:start w:val="1"/>
+      <w:numFmt w:val="decimal"/>
+      <w:lvlText w:val="%7."/>
+      <w:lvlJc w:val="left"/>
+      <w:pPr>
+        <w:tabs>
+          <w:tab w:val="num" w:pos="5040"/>
+        </w:tabs>
+        <w:ind w:left="5040" w:hanging="360"/>
+      </w:pPr>
+    </w:lvl>
+    <w:lvl w:ilvl="7" w:tentative="1">
+      <w:start w:val="1"/>
+      <w:numFmt w:val="decimal"/>
+      <w:lvlText w:val="%8."/>
+      <w:lvlJc w:val="left"/>
+      <w:pPr>
+        <w:tabs>
+          <w:tab w:val="num" w:pos="5760"/>
+        </w:tabs>
+        <w:ind w:left="5760" w:hanging="360"/>
+      </w:pPr>
+    </w:lvl>
+    <w:lvl w:ilvl="8" w:tentative="1">
+      <w:start w:val="1"/>
+      <w:numFmt w:val="decimal"/>
+      <w:lvlText w:val="%9."/>
+      <w:lvlJc w:val="left"/>
+      <w:pPr>
+        <w:tabs>
+          <w:tab w:val="num" w:pos="6480"/>
+        </w:tabs>
+        <w:ind w:left="6480" w:hanging="360"/>
+      </w:pPr>
+    </w:lvl>
+  </w:abstractNum>
+  <w:abstractNum w:abstractNumId="11" w15:restartNumberingAfterBreak="0">
     <w:nsid w:val="6FD220F3"/>
     <w:multiLevelType w:val="multilevel"/>
     <w:tmpl w:val="E82C7220"/>
@@ -2173,13 +2356,13 @@
     </w:lvl>
   </w:abstractNum>
   <w:num w:numId="1">
-    <w:abstractNumId w:val="3"/>
+    <w:abstractNumId w:val="8"/>
   </w:num>
   <w:num w:numId="2">
-    <w:abstractNumId w:val="4"/>
+    <w:abstractNumId w:val="11"/>
   </w:num>
   <w:num w:numId="3">
-    <w:abstractNumId w:val="1"/>
+    <w:abstractNumId w:val="2"/>
     <w:lvlOverride w:ilvl="0">
       <w:lvl w:ilvl="0">
         <w:numFmt w:val="decimal"/>
@@ -2189,7 +2372,7 @@
     </w:lvlOverride>
   </w:num>
   <w:num w:numId="4">
-    <w:abstractNumId w:val="1"/>
+    <w:abstractNumId w:val="2"/>
     <w:lvlOverride w:ilvl="0">
       <w:lvl w:ilvl="0">
         <w:numFmt w:val="decimal"/>
@@ -2199,7 +2382,7 @@
     </w:lvlOverride>
   </w:num>
   <w:num w:numId="5">
-    <w:abstractNumId w:val="1"/>
+    <w:abstractNumId w:val="2"/>
     <w:lvlOverride w:ilvl="0">
       <w:lvl w:ilvl="0">
         <w:numFmt w:val="decimal"/>
@@ -2209,7 +2392,7 @@
     </w:lvlOverride>
   </w:num>
   <w:num w:numId="6">
-    <w:abstractNumId w:val="1"/>
+    <w:abstractNumId w:val="2"/>
     <w:lvlOverride w:ilvl="0">
       <w:lvl w:ilvl="0">
         <w:numFmt w:val="decimal"/>
@@ -2229,7 +2412,70 @@
     </w:lvlOverride>
   </w:num>
   <w:num w:numId="8">
-    <w:abstractNumId w:val="2"/>
+    <w:abstractNumId w:val="4"/>
+    <w:lvlOverride w:ilvl="0">
+      <w:lvl w:ilvl="0">
+        <w:numFmt w:val="decimal"/>
+        <w:lvlText w:val="%1."/>
+        <w:lvlJc w:val="left"/>
+      </w:lvl>
+    </w:lvlOverride>
+  </w:num>
+  <w:num w:numId="9">
+    <w:abstractNumId w:val="9"/>
+  </w:num>
+  <w:num w:numId="10">
+    <w:abstractNumId w:val="3"/>
+    <w:lvlOverride w:ilvl="0">
+      <w:lvl w:ilvl="0">
+        <w:numFmt w:val="decimal"/>
+        <w:lvlText w:val="%1."/>
+        <w:lvlJc w:val="left"/>
+      </w:lvl>
+    </w:lvlOverride>
+  </w:num>
+  <w:num w:numId="11">
+    <w:abstractNumId w:val="6"/>
+    <w:lvlOverride w:ilvl="0">
+      <w:lvl w:ilvl="0">
+        <w:numFmt w:val="decimal"/>
+        <w:lvlText w:val="%1."/>
+        <w:lvlJc w:val="left"/>
+      </w:lvl>
+    </w:lvlOverride>
+  </w:num>
+  <w:num w:numId="12">
+    <w:abstractNumId w:val="7"/>
+    <w:lvlOverride w:ilvl="0">
+      <w:lvl w:ilvl="0">
+        <w:numFmt w:val="decimal"/>
+        <w:lvlText w:val="%1."/>
+        <w:lvlJc w:val="left"/>
+      </w:lvl>
+    </w:lvlOverride>
+  </w:num>
+  <w:num w:numId="13">
+    <w:abstractNumId w:val="5"/>
+    <w:lvlOverride w:ilvl="0">
+      <w:lvl w:ilvl="0">
+        <w:numFmt w:val="decimal"/>
+        <w:lvlText w:val="%1."/>
+        <w:lvlJc w:val="left"/>
+      </w:lvl>
+    </w:lvlOverride>
+  </w:num>
+  <w:num w:numId="14">
+    <w:abstractNumId w:val="1"/>
+    <w:lvlOverride w:ilvl="0">
+      <w:lvl w:ilvl="0">
+        <w:numFmt w:val="decimal"/>
+        <w:lvlText w:val="%1."/>
+        <w:lvlJc w:val="left"/>
+      </w:lvl>
+    </w:lvlOverride>
+  </w:num>
+  <w:num w:numId="15">
+    <w:abstractNumId w:val="10"/>
     <w:lvlOverride w:ilvl="0">
       <w:lvl w:ilvl="0">
         <w:numFmt w:val="decimal"/>
@@ -2673,6 +2919,20 @@
       <w:contextualSpacing/>
     </w:pPr>
   </w:style>
+  <w:style w:type="paragraph" w:styleId="NormalWeb">
+    <w:name w:val="Normal (Web)"/>
+    <w:basedOn w:val="Normal"/>
+    <w:uiPriority w:val="99"/>
+    <w:semiHidden/>
+    <w:unhideWhenUsed/>
+    <w:rsid w:val="0065289E"/>
+    <w:pPr>
+      <w:spacing w:before="100" w:beforeAutospacing="1" w:after="100" w:afterAutospacing="1"/>
+    </w:pPr>
+    <w:rPr>
+      <w:rFonts w:ascii="Times New Roman" w:eastAsia="Times New Roman" w:hAnsi="Times New Roman" w:cs="Times New Roman"/>
+    </w:rPr>
+  </w:style>
 </w:styles>
 </file>
 

</xml_diff>